<commit_message>
Created .md file for MeetingMinutes
</commit_message>
<xml_diff>
--- a/PROJECT/Meeting Minutes/TINF19C_MeetingMinutes_Team_3_v1.docx
+++ b/PROJECT/Meeting Minutes/TINF19C_MeetingMinutes_Team_3_v1.docx
@@ -66,7 +66,7 @@
           <w:r>
             <w:fldChar w:fldCharType="separate"/>
           </w:r>
-          <w:hyperlink w:anchor="_Toc56089684" w:history="1">
+          <w:hyperlink w:anchor="_Toc66443958" w:history="1">
             <w:r>
               <w:rPr>
                 <w:rStyle w:val="Hyperlink"/>
@@ -93,7 +93,7 @@
                 <w:noProof/>
                 <w:webHidden/>
               </w:rPr>
-              <w:instrText xml:space="preserve"> PAGEREF _Toc56089684 \h </w:instrText>
+              <w:instrText xml:space="preserve"> PAGEREF _Toc66443958 \h </w:instrText>
             </w:r>
             <w:r>
               <w:rPr>
@@ -137,7 +137,7 @@
               <w:lang w:eastAsia="de-DE"/>
             </w:rPr>
           </w:pPr>
-          <w:hyperlink w:anchor="_Toc56089685" w:history="1">
+          <w:hyperlink w:anchor="_Toc66443959" w:history="1">
             <w:r>
               <w:rPr>
                 <w:rStyle w:val="Hyperlink"/>
@@ -164,7 +164,7 @@
                 <w:noProof/>
                 <w:webHidden/>
               </w:rPr>
-              <w:instrText xml:space="preserve"> PAGEREF _Toc56089685 \h </w:instrText>
+              <w:instrText xml:space="preserve"> PAGEREF _Toc66443959 \h </w:instrText>
             </w:r>
             <w:r>
               <w:rPr>
@@ -208,7 +208,7 @@
               <w:lang w:eastAsia="de-DE"/>
             </w:rPr>
           </w:pPr>
-          <w:hyperlink w:anchor="_Toc56089686" w:history="1">
+          <w:hyperlink w:anchor="_Toc66443960" w:history="1">
             <w:r>
               <w:rPr>
                 <w:rStyle w:val="Hyperlink"/>
@@ -235,7 +235,7 @@
                 <w:noProof/>
                 <w:webHidden/>
               </w:rPr>
-              <w:instrText xml:space="preserve"> PAGEREF _Toc56089686 \h </w:instrText>
+              <w:instrText xml:space="preserve"> PAGEREF _Toc66443960 \h </w:instrText>
             </w:r>
             <w:r>
               <w:rPr>
@@ -279,7 +279,7 @@
               <w:lang w:eastAsia="de-DE"/>
             </w:rPr>
           </w:pPr>
-          <w:hyperlink w:anchor="_Toc56089687" w:history="1">
+          <w:hyperlink w:anchor="_Toc66443961" w:history="1">
             <w:r>
               <w:rPr>
                 <w:rStyle w:val="Hyperlink"/>
@@ -306,7 +306,7 @@
                 <w:noProof/>
                 <w:webHidden/>
               </w:rPr>
-              <w:instrText xml:space="preserve"> PAGEREF _Toc56089687 \h </w:instrText>
+              <w:instrText xml:space="preserve"> PAGEREF _Toc66443961 \h </w:instrText>
             </w:r>
             <w:r>
               <w:rPr>
@@ -350,7 +350,7 @@
               <w:lang w:eastAsia="de-DE"/>
             </w:rPr>
           </w:pPr>
-          <w:hyperlink w:anchor="_Toc56089688" w:history="1">
+          <w:hyperlink w:anchor="_Toc66443962" w:history="1">
             <w:r>
               <w:rPr>
                 <w:rStyle w:val="Hyperlink"/>
@@ -377,7 +377,7 @@
                 <w:noProof/>
                 <w:webHidden/>
               </w:rPr>
-              <w:instrText xml:space="preserve"> PAGEREF _Toc56089688 \h </w:instrText>
+              <w:instrText xml:space="preserve"> PAGEREF _Toc66443962 \h </w:instrText>
             </w:r>
             <w:r>
               <w:rPr>
@@ -421,7 +421,7 @@
               <w:lang w:eastAsia="de-DE"/>
             </w:rPr>
           </w:pPr>
-          <w:hyperlink w:anchor="_Toc56089689" w:history="1">
+          <w:hyperlink w:anchor="_Toc66443963" w:history="1">
             <w:r>
               <w:rPr>
                 <w:rStyle w:val="Hyperlink"/>
@@ -448,7 +448,7 @@
                 <w:noProof/>
                 <w:webHidden/>
               </w:rPr>
-              <w:instrText xml:space="preserve"> PAGEREF _Toc56089689 \h </w:instrText>
+              <w:instrText xml:space="preserve"> PAGEREF _Toc66443963 \h </w:instrText>
             </w:r>
             <w:r>
               <w:rPr>
@@ -492,7 +492,7 @@
               <w:lang w:eastAsia="de-DE"/>
             </w:rPr>
           </w:pPr>
-          <w:hyperlink w:anchor="_Toc56089690" w:history="1">
+          <w:hyperlink w:anchor="_Toc66443964" w:history="1">
             <w:r>
               <w:rPr>
                 <w:rStyle w:val="Hyperlink"/>
@@ -519,7 +519,7 @@
                 <w:noProof/>
                 <w:webHidden/>
               </w:rPr>
-              <w:instrText xml:space="preserve"> PAGEREF _Toc56089690 \h </w:instrText>
+              <w:instrText xml:space="preserve"> PAGEREF _Toc66443964 \h </w:instrText>
             </w:r>
             <w:r>
               <w:rPr>
@@ -563,7 +563,7 @@
               <w:lang w:eastAsia="de-DE"/>
             </w:rPr>
           </w:pPr>
-          <w:hyperlink w:anchor="_Toc56089691" w:history="1">
+          <w:hyperlink w:anchor="_Toc66443965" w:history="1">
             <w:r>
               <w:rPr>
                 <w:rStyle w:val="Hyperlink"/>
@@ -590,7 +590,7 @@
                 <w:noProof/>
                 <w:webHidden/>
               </w:rPr>
-              <w:instrText xml:space="preserve"> PAGEREF _Toc56089691 \h </w:instrText>
+              <w:instrText xml:space="preserve"> PAGEREF _Toc66443965 \h </w:instrText>
             </w:r>
             <w:r>
               <w:rPr>
@@ -634,7 +634,7 @@
               <w:lang w:eastAsia="de-DE"/>
             </w:rPr>
           </w:pPr>
-          <w:hyperlink w:anchor="_Toc56089692" w:history="1">
+          <w:hyperlink w:anchor="_Toc66443966" w:history="1">
             <w:r>
               <w:rPr>
                 <w:rStyle w:val="Hyperlink"/>
@@ -661,7 +661,7 @@
                 <w:noProof/>
                 <w:webHidden/>
               </w:rPr>
-              <w:instrText xml:space="preserve"> PAGEREF _Toc56089692 \h </w:instrText>
+              <w:instrText xml:space="preserve"> PAGEREF _Toc66443966 \h </w:instrText>
             </w:r>
             <w:r>
               <w:rPr>
@@ -705,7 +705,7 @@
               <w:lang w:eastAsia="de-DE"/>
             </w:rPr>
           </w:pPr>
-          <w:hyperlink w:anchor="_Toc56089693" w:history="1">
+          <w:hyperlink w:anchor="_Toc66443967" w:history="1">
             <w:r>
               <w:rPr>
                 <w:rStyle w:val="Hyperlink"/>
@@ -732,7 +732,7 @@
                 <w:noProof/>
                 <w:webHidden/>
               </w:rPr>
-              <w:instrText xml:space="preserve"> PAGEREF _Toc56089693 \h </w:instrText>
+              <w:instrText xml:space="preserve"> PAGEREF _Toc66443967 \h </w:instrText>
             </w:r>
             <w:r>
               <w:rPr>
@@ -776,13 +776,13 @@
               <w:lang w:eastAsia="de-DE"/>
             </w:rPr>
           </w:pPr>
-          <w:hyperlink w:anchor="_Toc56089694" w:history="1">
+          <w:hyperlink w:anchor="_Toc66443968" w:history="1">
             <w:r>
               <w:rPr>
                 <w:rStyle w:val="Hyperlink"/>
                 <w:noProof/>
               </w:rPr>
-              <w:t>Meeting XXX</w:t>
+              <w:t>Meeting 05.03.2021</w:t>
             </w:r>
             <w:r>
               <w:rPr>
@@ -803,7 +803,7 @@
                 <w:noProof/>
                 <w:webHidden/>
               </w:rPr>
-              <w:instrText xml:space="preserve"> PAGEREF _Toc56089694 \h </w:instrText>
+              <w:instrText xml:space="preserve"> PAGEREF _Toc66443968 \h </w:instrText>
             </w:r>
             <w:r>
               <w:rPr>
@@ -824,6 +824,148 @@
                 <w:webHidden/>
               </w:rPr>
               <w:t>11</w:t>
+            </w:r>
+            <w:r>
+              <w:rPr>
+                <w:noProof/>
+                <w:webHidden/>
+              </w:rPr>
+              <w:fldChar w:fldCharType="end"/>
+            </w:r>
+          </w:hyperlink>
+        </w:p>
+        <w:p>
+          <w:pPr>
+            <w:pStyle w:val="Verzeichnis1"/>
+            <w:tabs>
+              <w:tab w:val="right" w:leader="dot" w:pos="9016"/>
+            </w:tabs>
+            <w:rPr>
+              <w:rFonts w:eastAsiaTheme="minorEastAsia"/>
+              <w:noProof/>
+              <w:sz w:val="22"/>
+              <w:lang w:eastAsia="de-DE"/>
+            </w:rPr>
+          </w:pPr>
+          <w:hyperlink w:anchor="_Toc66443969" w:history="1">
+            <w:r>
+              <w:rPr>
+                <w:rStyle w:val="Hyperlink"/>
+                <w:noProof/>
+              </w:rPr>
+              <w:t>Meeting 12.03.2021</w:t>
+            </w:r>
+            <w:r>
+              <w:rPr>
+                <w:noProof/>
+                <w:webHidden/>
+              </w:rPr>
+              <w:tab/>
+            </w:r>
+            <w:r>
+              <w:rPr>
+                <w:noProof/>
+                <w:webHidden/>
+              </w:rPr>
+              <w:fldChar w:fldCharType="begin"/>
+            </w:r>
+            <w:r>
+              <w:rPr>
+                <w:noProof/>
+                <w:webHidden/>
+              </w:rPr>
+              <w:instrText xml:space="preserve"> PAGEREF _Toc66443969 \h </w:instrText>
+            </w:r>
+            <w:r>
+              <w:rPr>
+                <w:noProof/>
+                <w:webHidden/>
+              </w:rPr>
+            </w:r>
+            <w:r>
+              <w:rPr>
+                <w:noProof/>
+                <w:webHidden/>
+              </w:rPr>
+              <w:fldChar w:fldCharType="separate"/>
+            </w:r>
+            <w:r>
+              <w:rPr>
+                <w:noProof/>
+                <w:webHidden/>
+              </w:rPr>
+              <w:t>12</w:t>
+            </w:r>
+            <w:r>
+              <w:rPr>
+                <w:noProof/>
+                <w:webHidden/>
+              </w:rPr>
+              <w:fldChar w:fldCharType="end"/>
+            </w:r>
+          </w:hyperlink>
+        </w:p>
+        <w:p>
+          <w:pPr>
+            <w:pStyle w:val="Verzeichnis1"/>
+            <w:tabs>
+              <w:tab w:val="right" w:leader="dot" w:pos="9016"/>
+            </w:tabs>
+            <w:rPr>
+              <w:rFonts w:eastAsiaTheme="minorEastAsia"/>
+              <w:noProof/>
+              <w:sz w:val="22"/>
+              <w:lang w:eastAsia="de-DE"/>
+            </w:rPr>
+          </w:pPr>
+          <w:hyperlink w:anchor="_Toc66443970" w:history="1">
+            <w:r>
+              <w:rPr>
+                <w:rStyle w:val="Hyperlink"/>
+                <w:noProof/>
+              </w:rPr>
+              <w:t>Meeting XXX</w:t>
+            </w:r>
+            <w:r>
+              <w:rPr>
+                <w:noProof/>
+                <w:webHidden/>
+              </w:rPr>
+              <w:tab/>
+            </w:r>
+            <w:r>
+              <w:rPr>
+                <w:noProof/>
+                <w:webHidden/>
+              </w:rPr>
+              <w:fldChar w:fldCharType="begin"/>
+            </w:r>
+            <w:r>
+              <w:rPr>
+                <w:noProof/>
+                <w:webHidden/>
+              </w:rPr>
+              <w:instrText xml:space="preserve"> PAGEREF _Toc66443970 \h </w:instrText>
+            </w:r>
+            <w:r>
+              <w:rPr>
+                <w:noProof/>
+                <w:webHidden/>
+              </w:rPr>
+            </w:r>
+            <w:r>
+              <w:rPr>
+                <w:noProof/>
+                <w:webHidden/>
+              </w:rPr>
+              <w:fldChar w:fldCharType="separate"/>
+            </w:r>
+            <w:r>
+              <w:rPr>
+                <w:noProof/>
+                <w:webHidden/>
+              </w:rPr>
+              <w:t>13</w:t>
             </w:r>
             <w:r>
               <w:rPr>
@@ -849,7 +991,7 @@
       <w:pPr>
         <w:pStyle w:val="berschrift1"/>
       </w:pPr>
-      <w:bookmarkStart w:id="0" w:name="_Toc56089684"/>
+      <w:bookmarkStart w:id="0" w:name="_Toc66443958"/>
       <w:r>
         <w:t>Meeting 14.10.2020</w:t>
       </w:r>
@@ -1041,13 +1183,29 @@
                 <w:color w:val="000000" w:themeColor="text1"/>
                 <w:szCs w:val="28"/>
               </w:rPr>
-              <w:t>Niclas Hörber, Niklas Huber</w:t>
-            </w:r>
+              <w:t xml:space="preserve">Niclas </w:t>
+            </w:r>
+            <w:proofErr w:type="spellStart"/>
             <w:r>
               <w:rPr>
                 <w:color w:val="000000" w:themeColor="text1"/>
                 <w:szCs w:val="28"/>
               </w:rPr>
+              <w:t>Hörber</w:t>
+            </w:r>
+            <w:proofErr w:type="spellEnd"/>
+            <w:r>
+              <w:rPr>
+                <w:color w:val="000000" w:themeColor="text1"/>
+                <w:szCs w:val="28"/>
+              </w:rPr>
+              <w:t>, Niklas Huber</w:t>
+            </w:r>
+            <w:r>
+              <w:rPr>
+                <w:color w:val="000000" w:themeColor="text1"/>
+                <w:szCs w:val="28"/>
+              </w:rPr>
               <w:t xml:space="preserve">, </w:t>
             </w:r>
             <w:r>
@@ -1055,8 +1213,33 @@
                 <w:color w:val="000000" w:themeColor="text1"/>
                 <w:szCs w:val="28"/>
               </w:rPr>
-              <w:t>Nico Fischer, Kay Knoepfle, Phillip Förster, Daniel Zichler</w:t>
-            </w:r>
+              <w:t xml:space="preserve">Nico Fischer, Kay </w:t>
+            </w:r>
+            <w:proofErr w:type="spellStart"/>
+            <w:r>
+              <w:rPr>
+                <w:color w:val="000000" w:themeColor="text1"/>
+                <w:szCs w:val="28"/>
+              </w:rPr>
+              <w:t>Knoepfle</w:t>
+            </w:r>
+            <w:proofErr w:type="spellEnd"/>
+            <w:r>
+              <w:rPr>
+                <w:color w:val="000000" w:themeColor="text1"/>
+                <w:szCs w:val="28"/>
+              </w:rPr>
+              <w:t xml:space="preserve">, Phillip Förster, Daniel </w:t>
+            </w:r>
+            <w:proofErr w:type="spellStart"/>
+            <w:r>
+              <w:rPr>
+                <w:color w:val="000000" w:themeColor="text1"/>
+                <w:szCs w:val="28"/>
+              </w:rPr>
+              <w:t>Zichler</w:t>
+            </w:r>
+            <w:proofErr w:type="spellEnd"/>
           </w:p>
         </w:tc>
       </w:tr>
@@ -1337,11 +1520,20 @@
                 <w:szCs w:val="24"/>
               </w:rPr>
             </w:pPr>
+            <w:proofErr w:type="spellStart"/>
             <w:r>
               <w:rPr>
                 <w:szCs w:val="24"/>
               </w:rPr>
-              <w:t>Teamschannel für UPC Informationen einrichten</w:t>
+              <w:lastRenderedPageBreak/>
+              <w:t>Teamschannel</w:t>
+            </w:r>
+            <w:proofErr w:type="spellEnd"/>
+            <w:r>
+              <w:rPr>
+                <w:szCs w:val="24"/>
+              </w:rPr>
+              <w:t xml:space="preserve"> für UPC Informationen einrichten</w:t>
             </w:r>
           </w:p>
           <w:p>
@@ -1359,7 +1551,6 @@
               <w:rPr>
                 <w:szCs w:val="24"/>
               </w:rPr>
-              <w:lastRenderedPageBreak/>
               <w:t>Alle relevanten Dateien in Teams hochladen</w:t>
             </w:r>
           </w:p>
@@ -1483,7 +1674,7 @@
       <w:pPr>
         <w:pStyle w:val="berschrift1"/>
       </w:pPr>
-      <w:bookmarkStart w:id="1" w:name="_Toc56089685"/>
+      <w:bookmarkStart w:id="1" w:name="_Toc66443959"/>
       <w:r>
         <w:t>Meeting 16.10.2020</w:t>
       </w:r>
@@ -1675,13 +1866,29 @@
                 <w:color w:val="000000" w:themeColor="text1"/>
                 <w:szCs w:val="28"/>
               </w:rPr>
-              <w:t>Niclas Hörber,</w:t>
-            </w:r>
+              <w:t xml:space="preserve">Niclas </w:t>
+            </w:r>
+            <w:proofErr w:type="spellStart"/>
             <w:r>
               <w:rPr>
                 <w:color w:val="000000" w:themeColor="text1"/>
                 <w:szCs w:val="28"/>
               </w:rPr>
+              <w:t>Hörber</w:t>
+            </w:r>
+            <w:proofErr w:type="spellEnd"/>
+            <w:r>
+              <w:rPr>
+                <w:color w:val="000000" w:themeColor="text1"/>
+                <w:szCs w:val="28"/>
+              </w:rPr>
+              <w:t>,</w:t>
+            </w:r>
+            <w:r>
+              <w:rPr>
+                <w:color w:val="000000" w:themeColor="text1"/>
+                <w:szCs w:val="28"/>
+              </w:rPr>
               <w:t xml:space="preserve"> </w:t>
             </w:r>
             <w:r>
@@ -1703,8 +1910,33 @@
                 <w:color w:val="000000" w:themeColor="text1"/>
                 <w:szCs w:val="28"/>
               </w:rPr>
-              <w:t xml:space="preserve"> Nico Fischer, Kay Knoepfle, Phillip Förster, Daniel Zichler</w:t>
-            </w:r>
+              <w:t xml:space="preserve"> Nico Fischer, Kay </w:t>
+            </w:r>
+            <w:proofErr w:type="spellStart"/>
+            <w:r>
+              <w:rPr>
+                <w:color w:val="000000" w:themeColor="text1"/>
+                <w:szCs w:val="28"/>
+              </w:rPr>
+              <w:t>Knoepfle</w:t>
+            </w:r>
+            <w:proofErr w:type="spellEnd"/>
+            <w:r>
+              <w:rPr>
+                <w:color w:val="000000" w:themeColor="text1"/>
+                <w:szCs w:val="28"/>
+              </w:rPr>
+              <w:t xml:space="preserve">, Phillip Förster, Daniel </w:t>
+            </w:r>
+            <w:proofErr w:type="spellStart"/>
+            <w:r>
+              <w:rPr>
+                <w:color w:val="000000" w:themeColor="text1"/>
+                <w:szCs w:val="28"/>
+              </w:rPr>
+              <w:t>Zichler</w:t>
+            </w:r>
+            <w:proofErr w:type="spellEnd"/>
           </w:p>
         </w:tc>
       </w:tr>
@@ -1746,7 +1978,21 @@
         <w:rPr>
           <w:szCs w:val="24"/>
         </w:rPr>
-        <w:t>Review zum MeetingMinutes File</w:t>
+        <w:t xml:space="preserve">Review zum </w:t>
+      </w:r>
+      <w:proofErr w:type="spellStart"/>
+      <w:r>
+        <w:rPr>
+          <w:szCs w:val="24"/>
+        </w:rPr>
+        <w:t>MeetingMinutes</w:t>
+      </w:r>
+      <w:proofErr w:type="spellEnd"/>
+      <w:r>
+        <w:rPr>
+          <w:szCs w:val="24"/>
+        </w:rPr>
+        <w:t xml:space="preserve"> File</w:t>
       </w:r>
     </w:p>
     <w:p>
@@ -1762,11 +2008,19 @@
           <w:szCs w:val="24"/>
         </w:rPr>
       </w:pPr>
+      <w:proofErr w:type="spellStart"/>
       <w:r>
         <w:rPr>
           <w:szCs w:val="24"/>
         </w:rPr>
-        <w:t>Aufüllen des CRS (Goal)</w:t>
+        <w:t>Aufüllen</w:t>
+      </w:r>
+      <w:proofErr w:type="spellEnd"/>
+      <w:r>
+        <w:rPr>
+          <w:szCs w:val="24"/>
+        </w:rPr>
+        <w:t xml:space="preserve"> des CRS (Goal)</w:t>
       </w:r>
     </w:p>
     <w:p>
@@ -1942,7 +2196,21 @@
               <w:rPr>
                 <w:szCs w:val="24"/>
               </w:rPr>
-              <w:t xml:space="preserve">Kay: Netzwerk multi IP </w:t>
+              <w:t xml:space="preserve">Kay: Netzwerk </w:t>
+            </w:r>
+            <w:proofErr w:type="spellStart"/>
+            <w:r>
+              <w:rPr>
+                <w:szCs w:val="24"/>
+              </w:rPr>
+              <w:t>multi</w:t>
+            </w:r>
+            <w:proofErr w:type="spellEnd"/>
+            <w:r>
+              <w:rPr>
+                <w:szCs w:val="24"/>
+              </w:rPr>
+              <w:t xml:space="preserve"> IP </w:t>
             </w:r>
             <w:r>
               <w:rPr>
@@ -2143,7 +2411,7 @@
       <w:pPr>
         <w:pStyle w:val="berschrift1"/>
       </w:pPr>
-      <w:bookmarkStart w:id="2" w:name="_Toc56089686"/>
+      <w:bookmarkStart w:id="2" w:name="_Toc66443960"/>
       <w:r>
         <w:t>Meeting 19.10.2020</w:t>
       </w:r>
@@ -2335,13 +2603,29 @@
                 <w:color w:val="000000" w:themeColor="text1"/>
                 <w:szCs w:val="28"/>
               </w:rPr>
-              <w:t>Niclas Hörber,</w:t>
-            </w:r>
+              <w:t xml:space="preserve">Niclas </w:t>
+            </w:r>
+            <w:proofErr w:type="spellStart"/>
             <w:r>
               <w:rPr>
                 <w:color w:val="000000" w:themeColor="text1"/>
                 <w:szCs w:val="28"/>
               </w:rPr>
+              <w:t>Hörber</w:t>
+            </w:r>
+            <w:proofErr w:type="spellEnd"/>
+            <w:r>
+              <w:rPr>
+                <w:color w:val="000000" w:themeColor="text1"/>
+                <w:szCs w:val="28"/>
+              </w:rPr>
+              <w:t>,</w:t>
+            </w:r>
+            <w:r>
+              <w:rPr>
+                <w:color w:val="000000" w:themeColor="text1"/>
+                <w:szCs w:val="28"/>
+              </w:rPr>
               <w:t xml:space="preserve"> </w:t>
             </w:r>
             <w:r>
@@ -2377,8 +2661,33 @@
                 <w:color w:val="000000" w:themeColor="text1"/>
                 <w:szCs w:val="28"/>
               </w:rPr>
-              <w:t>Kay Knoepfle, Phillip Förster, Daniel Zichler</w:t>
-            </w:r>
+              <w:t xml:space="preserve">Kay </w:t>
+            </w:r>
+            <w:proofErr w:type="spellStart"/>
+            <w:r>
+              <w:rPr>
+                <w:color w:val="000000" w:themeColor="text1"/>
+                <w:szCs w:val="28"/>
+              </w:rPr>
+              <w:t>Knoepfle</w:t>
+            </w:r>
+            <w:proofErr w:type="spellEnd"/>
+            <w:r>
+              <w:rPr>
+                <w:color w:val="000000" w:themeColor="text1"/>
+                <w:szCs w:val="28"/>
+              </w:rPr>
+              <w:t xml:space="preserve">, Phillip Förster, Daniel </w:t>
+            </w:r>
+            <w:proofErr w:type="spellStart"/>
+            <w:r>
+              <w:rPr>
+                <w:color w:val="000000" w:themeColor="text1"/>
+                <w:szCs w:val="28"/>
+              </w:rPr>
+              <w:t>Zichler</w:t>
+            </w:r>
+            <w:proofErr w:type="spellEnd"/>
           </w:p>
         </w:tc>
       </w:tr>
@@ -2424,8 +2733,13 @@
         </w:numPr>
       </w:pPr>
       <w:r>
-        <w:t>Aktuelles CRS reviewed</w:t>
-      </w:r>
+        <w:t xml:space="preserve">Aktuelles CRS </w:t>
+      </w:r>
+      <w:proofErr w:type="spellStart"/>
+      <w:r>
+        <w:t>reviewed</w:t>
+      </w:r>
+      <w:proofErr w:type="spellEnd"/>
     </w:p>
     <w:p>
       <w:pPr>
@@ -2635,7 +2949,21 @@
               <w:rPr>
                 <w:szCs w:val="24"/>
               </w:rPr>
-              <w:t>Niklas: 2 Product Environment erstellen</w:t>
+              <w:t xml:space="preserve">Niklas: 2 </w:t>
+            </w:r>
+            <w:proofErr w:type="spellStart"/>
+            <w:r>
+              <w:rPr>
+                <w:szCs w:val="24"/>
+              </w:rPr>
+              <w:t>Product</w:t>
+            </w:r>
+            <w:proofErr w:type="spellEnd"/>
+            <w:r>
+              <w:rPr>
+                <w:szCs w:val="24"/>
+              </w:rPr>
+              <w:t xml:space="preserve"> Environment erstellen</w:t>
             </w:r>
           </w:p>
           <w:p>
@@ -2798,7 +3126,7 @@
       <w:pPr>
         <w:pStyle w:val="berschrift1"/>
       </w:pPr>
-      <w:bookmarkStart w:id="3" w:name="_Toc56089687"/>
+      <w:bookmarkStart w:id="3" w:name="_Toc66443961"/>
       <w:r>
         <w:t>Meeting 23.10.2020</w:t>
       </w:r>
@@ -2972,7 +3300,21 @@
               <w:rPr>
                 <w:color w:val="000000" w:themeColor="text1"/>
               </w:rPr>
-              <w:t>Niclas Hörber,</w:t>
+              <w:t xml:space="preserve">Niclas </w:t>
+            </w:r>
+            <w:proofErr w:type="spellStart"/>
+            <w:r>
+              <w:rPr>
+                <w:color w:val="000000" w:themeColor="text1"/>
+              </w:rPr>
+              <w:t>Hörber</w:t>
+            </w:r>
+            <w:proofErr w:type="spellEnd"/>
+            <w:r>
+              <w:rPr>
+                <w:color w:val="000000" w:themeColor="text1"/>
+              </w:rPr>
+              <w:t>,</w:t>
             </w:r>
             <w:r>
               <w:rPr>
@@ -2998,8 +3340,30 @@
               <w:rPr>
                 <w:color w:val="000000" w:themeColor="text1"/>
               </w:rPr>
-              <w:t xml:space="preserve"> Nico Fischer, Kay Knoepfle, Phillip Förster, Daniel Zichler</w:t>
-            </w:r>
+              <w:t xml:space="preserve"> Nico Fischer, Kay </w:t>
+            </w:r>
+            <w:proofErr w:type="spellStart"/>
+            <w:r>
+              <w:rPr>
+                <w:color w:val="000000" w:themeColor="text1"/>
+              </w:rPr>
+              <w:t>Knoepfle</w:t>
+            </w:r>
+            <w:proofErr w:type="spellEnd"/>
+            <w:r>
+              <w:rPr>
+                <w:color w:val="000000" w:themeColor="text1"/>
+              </w:rPr>
+              <w:t xml:space="preserve">, Phillip Förster, Daniel </w:t>
+            </w:r>
+            <w:proofErr w:type="spellStart"/>
+            <w:r>
+              <w:rPr>
+                <w:color w:val="000000" w:themeColor="text1"/>
+              </w:rPr>
+              <w:t>Zichler</w:t>
+            </w:r>
+            <w:proofErr w:type="spellEnd"/>
           </w:p>
         </w:tc>
       </w:tr>
@@ -3037,8 +3401,13 @@
         </w:rPr>
       </w:pPr>
       <w:r>
-        <w:t>Neue Projektumgebung: Github</w:t>
-      </w:r>
+        <w:t xml:space="preserve">Neue Projektumgebung: </w:t>
+      </w:r>
+      <w:proofErr w:type="spellStart"/>
+      <w:r>
+        <w:t>Github</w:t>
+      </w:r>
+      <w:proofErr w:type="spellEnd"/>
     </w:p>
     <w:p>
       <w:pPr>
@@ -3057,7 +3426,21 @@
         <w:rPr>
           <w:lang w:val="en-US"/>
         </w:rPr>
-        <w:t xml:space="preserve">Review zu CRS – Product </w:t>
+        <w:t xml:space="preserve">Review </w:t>
+      </w:r>
+      <w:proofErr w:type="spellStart"/>
+      <w:r>
+        <w:rPr>
+          <w:lang w:val="en-US"/>
+        </w:rPr>
+        <w:t>zu</w:t>
+      </w:r>
+      <w:proofErr w:type="spellEnd"/>
+      <w:r>
+        <w:rPr>
+          <w:lang w:val="en-US"/>
+        </w:rPr>
+        <w:t xml:space="preserve"> CRS – Product </w:t>
       </w:r>
       <w:r>
         <w:rPr>
@@ -3081,7 +3464,21 @@
         <w:rPr>
           <w:lang w:val="en-US"/>
         </w:rPr>
-        <w:t>Review zum BC</w:t>
+        <w:t xml:space="preserve">Review </w:t>
+      </w:r>
+      <w:proofErr w:type="spellStart"/>
+      <w:r>
+        <w:rPr>
+          <w:lang w:val="en-US"/>
+        </w:rPr>
+        <w:t>zum</w:t>
+      </w:r>
+      <w:proofErr w:type="spellEnd"/>
+      <w:r>
+        <w:rPr>
+          <w:lang w:val="en-US"/>
+        </w:rPr>
+        <w:t xml:space="preserve"> BC</w:t>
       </w:r>
     </w:p>
     <w:tbl>
@@ -3306,7 +3703,7 @@
       <w:pPr>
         <w:pStyle w:val="berschrift1"/>
       </w:pPr>
-      <w:bookmarkStart w:id="4" w:name="_Toc56089688"/>
+      <w:bookmarkStart w:id="4" w:name="_Toc66443962"/>
       <w:r>
         <w:t>Meeting 30.10.2020</w:t>
       </w:r>
@@ -3480,7 +3877,21 @@
               <w:rPr>
                 <w:color w:val="000000" w:themeColor="text1"/>
               </w:rPr>
-              <w:t>Niclas Hörber,</w:t>
+              <w:t xml:space="preserve">Niclas </w:t>
+            </w:r>
+            <w:proofErr w:type="spellStart"/>
+            <w:r>
+              <w:rPr>
+                <w:color w:val="000000" w:themeColor="text1"/>
+              </w:rPr>
+              <w:t>Hörber</w:t>
+            </w:r>
+            <w:proofErr w:type="spellEnd"/>
+            <w:r>
+              <w:rPr>
+                <w:color w:val="000000" w:themeColor="text1"/>
+              </w:rPr>
+              <w:t>,</w:t>
             </w:r>
             <w:r>
               <w:rPr>
@@ -3506,13 +3917,41 @@
               <w:rPr>
                 <w:color w:val="000000" w:themeColor="text1"/>
               </w:rPr>
-              <w:t xml:space="preserve"> Nico Fischer, Kay Knoepfle, Phillip Förster</w:t>
-            </w:r>
-            <w:r>
-              <w:rPr>
-                <w:color w:val="000000" w:themeColor="text1"/>
-              </w:rPr>
-              <w:t>, Zichler Daniel</w:t>
+              <w:t xml:space="preserve"> Nico Fischer, Kay </w:t>
+            </w:r>
+            <w:proofErr w:type="spellStart"/>
+            <w:r>
+              <w:rPr>
+                <w:color w:val="000000" w:themeColor="text1"/>
+              </w:rPr>
+              <w:t>Knoepfle</w:t>
+            </w:r>
+            <w:proofErr w:type="spellEnd"/>
+            <w:r>
+              <w:rPr>
+                <w:color w:val="000000" w:themeColor="text1"/>
+              </w:rPr>
+              <w:t>, Phillip Förster</w:t>
+            </w:r>
+            <w:r>
+              <w:rPr>
+                <w:color w:val="000000" w:themeColor="text1"/>
+              </w:rPr>
+              <w:t xml:space="preserve">, </w:t>
+            </w:r>
+            <w:proofErr w:type="spellStart"/>
+            <w:r>
+              <w:rPr>
+                <w:color w:val="000000" w:themeColor="text1"/>
+              </w:rPr>
+              <w:t>Zichler</w:t>
+            </w:r>
+            <w:proofErr w:type="spellEnd"/>
+            <w:r>
+              <w:rPr>
+                <w:color w:val="000000" w:themeColor="text1"/>
+              </w:rPr>
+              <w:t xml:space="preserve"> Daniel</w:t>
             </w:r>
           </w:p>
         </w:tc>
@@ -3553,8 +3992,30 @@
         <w:rPr>
           <w:lang w:val="en-US"/>
         </w:rPr>
-        <w:t>BC in Zusammenarbeit erstellen</w:t>
-      </w:r>
+        <w:t xml:space="preserve">BC in </w:t>
+      </w:r>
+      <w:proofErr w:type="spellStart"/>
+      <w:r>
+        <w:rPr>
+          <w:lang w:val="en-US"/>
+        </w:rPr>
+        <w:t>Zusammenarbeit</w:t>
+      </w:r>
+      <w:proofErr w:type="spellEnd"/>
+      <w:r>
+        <w:rPr>
+          <w:lang w:val="en-US"/>
+        </w:rPr>
+        <w:t xml:space="preserve"> </w:t>
+      </w:r>
+      <w:proofErr w:type="spellStart"/>
+      <w:r>
+        <w:rPr>
+          <w:lang w:val="en-US"/>
+        </w:rPr>
+        <w:t>erstellen</w:t>
+      </w:r>
+      <w:proofErr w:type="spellEnd"/>
     </w:p>
     <w:p>
       <w:pPr>
@@ -3585,11 +4046,47 @@
           <w:lang w:val="en-US"/>
         </w:rPr>
       </w:pPr>
+      <w:proofErr w:type="spellStart"/>
       <w:r>
         <w:rPr>
           <w:lang w:val="en-US"/>
         </w:rPr>
-        <w:t>Aufgaben verteilen (Entwicklung)</w:t>
+        <w:t>Aufgaben</w:t>
+      </w:r>
+      <w:proofErr w:type="spellEnd"/>
+      <w:r>
+        <w:rPr>
+          <w:lang w:val="en-US"/>
+        </w:rPr>
+        <w:t xml:space="preserve"> </w:t>
+      </w:r>
+      <w:proofErr w:type="spellStart"/>
+      <w:r>
+        <w:rPr>
+          <w:lang w:val="en-US"/>
+        </w:rPr>
+        <w:t>verteilen</w:t>
+      </w:r>
+      <w:proofErr w:type="spellEnd"/>
+      <w:r>
+        <w:rPr>
+          <w:lang w:val="en-US"/>
+        </w:rPr>
+        <w:t xml:space="preserve"> (</w:t>
+      </w:r>
+      <w:proofErr w:type="spellStart"/>
+      <w:r>
+        <w:rPr>
+          <w:lang w:val="en-US"/>
+        </w:rPr>
+        <w:t>Entwicklung</w:t>
+      </w:r>
+      <w:proofErr w:type="spellEnd"/>
+      <w:r>
+        <w:rPr>
+          <w:lang w:val="en-US"/>
+        </w:rPr>
+        <w:t>)</w:t>
       </w:r>
     </w:p>
     <w:p>
@@ -3607,8 +4104,16 @@
         <w:rPr>
           <w:lang w:val="en-US"/>
         </w:rPr>
-        <w:t>Backend entwickeln</w:t>
-      </w:r>
+        <w:t xml:space="preserve">Backend </w:t>
+      </w:r>
+      <w:proofErr w:type="spellStart"/>
+      <w:r>
+        <w:rPr>
+          <w:lang w:val="en-US"/>
+        </w:rPr>
+        <w:t>entwickeln</w:t>
+      </w:r>
+      <w:proofErr w:type="spellEnd"/>
     </w:p>
     <w:p>
       <w:pPr>
@@ -3642,9 +4147,11 @@
       <w:r>
         <w:t xml:space="preserve">CAEX </w:t>
       </w:r>
+      <w:proofErr w:type="spellStart"/>
       <w:r>
         <w:t>parser</w:t>
       </w:r>
+      <w:proofErr w:type="spellEnd"/>
       <w:r>
         <w:t xml:space="preserve"> -&gt; </w:t>
       </w:r>
@@ -3978,9 +4485,8 @@
       <w:pPr>
         <w:pStyle w:val="berschrift1"/>
       </w:pPr>
-      <w:bookmarkStart w:id="5" w:name="_Toc56089689"/>
-      <w:r>
-        <w:lastRenderedPageBreak/>
+      <w:bookmarkStart w:id="5" w:name="_Toc66443963"/>
+      <w:r>
         <w:t xml:space="preserve">Meeting </w:t>
       </w:r>
       <w:r>
@@ -4156,7 +4662,21 @@
               <w:rPr>
                 <w:color w:val="000000" w:themeColor="text1"/>
               </w:rPr>
-              <w:t xml:space="preserve">Niclas Hörber, </w:t>
+              <w:t xml:space="preserve">Niclas </w:t>
+            </w:r>
+            <w:proofErr w:type="spellStart"/>
+            <w:r>
+              <w:rPr>
+                <w:color w:val="000000" w:themeColor="text1"/>
+              </w:rPr>
+              <w:t>Hörber</w:t>
+            </w:r>
+            <w:proofErr w:type="spellEnd"/>
+            <w:r>
+              <w:rPr>
+                <w:color w:val="000000" w:themeColor="text1"/>
+              </w:rPr>
+              <w:t xml:space="preserve">, </w:t>
             </w:r>
             <w:r>
               <w:rPr>
@@ -4176,8 +4696,30 @@
               <w:rPr>
                 <w:color w:val="000000" w:themeColor="text1"/>
               </w:rPr>
-              <w:t>Nico Fischer, Kay Knoepfle, Phillip Förster, Daniel Zichler</w:t>
-            </w:r>
+              <w:t xml:space="preserve">Nico Fischer, Kay </w:t>
+            </w:r>
+            <w:proofErr w:type="spellStart"/>
+            <w:r>
+              <w:rPr>
+                <w:color w:val="000000" w:themeColor="text1"/>
+              </w:rPr>
+              <w:t>Knoepfle</w:t>
+            </w:r>
+            <w:proofErr w:type="spellEnd"/>
+            <w:r>
+              <w:rPr>
+                <w:color w:val="000000" w:themeColor="text1"/>
+              </w:rPr>
+              <w:t xml:space="preserve">, Phillip Förster, Daniel </w:t>
+            </w:r>
+            <w:proofErr w:type="spellStart"/>
+            <w:r>
+              <w:rPr>
+                <w:color w:val="000000" w:themeColor="text1"/>
+              </w:rPr>
+              <w:t>Zichler</w:t>
+            </w:r>
+            <w:proofErr w:type="spellEnd"/>
           </w:p>
         </w:tc>
       </w:tr>
@@ -4379,8 +4921,13 @@
           <w:bCs/>
         </w:rPr>
       </w:pPr>
-      <w:r>
-        <w:t>Netzwerklayer von open62541 neu implementieren</w:t>
+      <w:proofErr w:type="spellStart"/>
+      <w:r>
+        <w:t>Netzwerklayer</w:t>
+      </w:r>
+      <w:proofErr w:type="spellEnd"/>
+      <w:r>
+        <w:t xml:space="preserve"> von open62541 neu implementieren</w:t>
       </w:r>
     </w:p>
     <w:p>
@@ -4420,8 +4967,30 @@
         <w:rPr>
           <w:lang w:val="en-US"/>
         </w:rPr>
-        <w:t>Issue in open62541 Github öffnen</w:t>
-      </w:r>
+        <w:t xml:space="preserve">Issue in open62541 </w:t>
+      </w:r>
+      <w:proofErr w:type="spellStart"/>
+      <w:r>
+        <w:rPr>
+          <w:lang w:val="en-US"/>
+        </w:rPr>
+        <w:t>Github</w:t>
+      </w:r>
+      <w:proofErr w:type="spellEnd"/>
+      <w:r>
+        <w:rPr>
+          <w:lang w:val="en-US"/>
+        </w:rPr>
+        <w:t xml:space="preserve"> </w:t>
+      </w:r>
+      <w:proofErr w:type="spellStart"/>
+      <w:r>
+        <w:rPr>
+          <w:lang w:val="en-US"/>
+        </w:rPr>
+        <w:t>öffnen</w:t>
+      </w:r>
+      <w:proofErr w:type="spellEnd"/>
     </w:p>
     <w:p>
       <w:pPr>
@@ -4698,7 +5267,7 @@
       <w:pPr>
         <w:pStyle w:val="berschrift1"/>
       </w:pPr>
-      <w:bookmarkStart w:id="6" w:name="_Toc56089690"/>
+      <w:bookmarkStart w:id="6" w:name="_Toc66443964"/>
       <w:r>
         <w:lastRenderedPageBreak/>
         <w:t>Meeting</w:t>
@@ -4876,7 +5445,21 @@
               <w:rPr>
                 <w:color w:val="000000" w:themeColor="text1"/>
               </w:rPr>
-              <w:t xml:space="preserve">Niclas Hörber, </w:t>
+              <w:t xml:space="preserve">Niclas </w:t>
+            </w:r>
+            <w:proofErr w:type="spellStart"/>
+            <w:r>
+              <w:rPr>
+                <w:color w:val="000000" w:themeColor="text1"/>
+              </w:rPr>
+              <w:t>Hörber</w:t>
+            </w:r>
+            <w:proofErr w:type="spellEnd"/>
+            <w:r>
+              <w:rPr>
+                <w:color w:val="000000" w:themeColor="text1"/>
+              </w:rPr>
+              <w:t xml:space="preserve">, </w:t>
             </w:r>
             <w:r>
               <w:rPr>
@@ -4896,8 +5479,30 @@
               <w:rPr>
                 <w:color w:val="000000" w:themeColor="text1"/>
               </w:rPr>
-              <w:t>Nico Fischer, Kay Knoepfle, Phillip Förster, Daniel Zichler</w:t>
-            </w:r>
+              <w:t xml:space="preserve">Nico Fischer, Kay </w:t>
+            </w:r>
+            <w:proofErr w:type="spellStart"/>
+            <w:r>
+              <w:rPr>
+                <w:color w:val="000000" w:themeColor="text1"/>
+              </w:rPr>
+              <w:t>Knoepfle</w:t>
+            </w:r>
+            <w:proofErr w:type="spellEnd"/>
+            <w:r>
+              <w:rPr>
+                <w:color w:val="000000" w:themeColor="text1"/>
+              </w:rPr>
+              <w:t xml:space="preserve">, Phillip Förster, Daniel </w:t>
+            </w:r>
+            <w:proofErr w:type="spellStart"/>
+            <w:r>
+              <w:rPr>
+                <w:color w:val="000000" w:themeColor="text1"/>
+              </w:rPr>
+              <w:t>Zichler</w:t>
+            </w:r>
+            <w:proofErr w:type="spellEnd"/>
           </w:p>
         </w:tc>
       </w:tr>
@@ -5192,7 +5797,7 @@
       <w:pPr>
         <w:pStyle w:val="berschrift1"/>
       </w:pPr>
-      <w:bookmarkStart w:id="7" w:name="_Toc56089691"/>
+      <w:bookmarkStart w:id="7" w:name="_Toc66443965"/>
       <w:r>
         <w:lastRenderedPageBreak/>
         <w:t>Meeting 09.11.2020</w:t>
@@ -5367,7 +5972,21 @@
               <w:rPr>
                 <w:color w:val="000000" w:themeColor="text1"/>
               </w:rPr>
-              <w:t xml:space="preserve">Niclas Hörber, </w:t>
+              <w:t xml:space="preserve">Niclas </w:t>
+            </w:r>
+            <w:proofErr w:type="spellStart"/>
+            <w:r>
+              <w:rPr>
+                <w:color w:val="000000" w:themeColor="text1"/>
+              </w:rPr>
+              <w:t>Hörber</w:t>
+            </w:r>
+            <w:proofErr w:type="spellEnd"/>
+            <w:r>
+              <w:rPr>
+                <w:color w:val="000000" w:themeColor="text1"/>
+              </w:rPr>
+              <w:t xml:space="preserve">, </w:t>
             </w:r>
             <w:r>
               <w:rPr>
@@ -5387,8 +6006,30 @@
               <w:rPr>
                 <w:color w:val="000000" w:themeColor="text1"/>
               </w:rPr>
-              <w:t>Nico Fischer, Kay Knoepfle, Phillip Förster, Daniel Zichler</w:t>
-            </w:r>
+              <w:t xml:space="preserve">Nico Fischer, Kay </w:t>
+            </w:r>
+            <w:proofErr w:type="spellStart"/>
+            <w:r>
+              <w:rPr>
+                <w:color w:val="000000" w:themeColor="text1"/>
+              </w:rPr>
+              <w:t>Knoepfle</w:t>
+            </w:r>
+            <w:proofErr w:type="spellEnd"/>
+            <w:r>
+              <w:rPr>
+                <w:color w:val="000000" w:themeColor="text1"/>
+              </w:rPr>
+              <w:t xml:space="preserve">, Phillip Förster, Daniel </w:t>
+            </w:r>
+            <w:proofErr w:type="spellStart"/>
+            <w:r>
+              <w:rPr>
+                <w:color w:val="000000" w:themeColor="text1"/>
+              </w:rPr>
+              <w:t>Zichler</w:t>
+            </w:r>
+            <w:proofErr w:type="spellEnd"/>
           </w:p>
         </w:tc>
       </w:tr>
@@ -5422,8 +6063,13 @@
         </w:numPr>
       </w:pPr>
       <w:r>
-        <w:t>Projektplan, BC, CRS, SRS und SAS im Team reviewed</w:t>
-      </w:r>
+        <w:t xml:space="preserve">Projektplan, BC, CRS, SRS und SAS im Team </w:t>
+      </w:r>
+      <w:proofErr w:type="spellStart"/>
+      <w:r>
+        <w:t>reviewed</w:t>
+      </w:r>
+      <w:proofErr w:type="spellEnd"/>
     </w:p>
     <w:p>
       <w:pPr>
@@ -5566,7 +6212,15 @@
               </w:numPr>
             </w:pPr>
             <w:r>
-              <w:t>Nico: SRS und SAS in Git Doku</w:t>
+              <w:t xml:space="preserve">Nico: SRS und SAS in </w:t>
+            </w:r>
+            <w:proofErr w:type="spellStart"/>
+            <w:r>
+              <w:t>Git</w:t>
+            </w:r>
+            <w:proofErr w:type="spellEnd"/>
+            <w:r>
+              <w:t xml:space="preserve"> Doku</w:t>
             </w:r>
           </w:p>
         </w:tc>
@@ -5663,7 +6317,7 @@
       <w:pPr>
         <w:pStyle w:val="berschrift1"/>
       </w:pPr>
-      <w:bookmarkStart w:id="8" w:name="_Toc56089692"/>
+      <w:bookmarkStart w:id="8" w:name="_Toc66443966"/>
       <w:r>
         <w:lastRenderedPageBreak/>
         <w:t xml:space="preserve">Meeting </w:t>
@@ -5841,7 +6495,21 @@
               <w:rPr>
                 <w:color w:val="000000" w:themeColor="text1"/>
               </w:rPr>
-              <w:t xml:space="preserve">Niclas Hörber, </w:t>
+              <w:t xml:space="preserve">Niclas </w:t>
+            </w:r>
+            <w:proofErr w:type="spellStart"/>
+            <w:r>
+              <w:rPr>
+                <w:color w:val="000000" w:themeColor="text1"/>
+              </w:rPr>
+              <w:t>Hörber</w:t>
+            </w:r>
+            <w:proofErr w:type="spellEnd"/>
+            <w:r>
+              <w:rPr>
+                <w:color w:val="000000" w:themeColor="text1"/>
+              </w:rPr>
+              <w:t xml:space="preserve">, </w:t>
             </w:r>
             <w:r>
               <w:rPr>
@@ -5873,8 +6541,16 @@
               <w:rPr>
                 <w:color w:val="000000" w:themeColor="text1"/>
               </w:rPr>
-              <w:t>Kay Knoepfle</w:t>
-            </w:r>
+              <w:t xml:space="preserve">Kay </w:t>
+            </w:r>
+            <w:proofErr w:type="spellStart"/>
+            <w:r>
+              <w:rPr>
+                <w:color w:val="000000" w:themeColor="text1"/>
+              </w:rPr>
+              <w:t>Knoepfle</w:t>
+            </w:r>
+            <w:proofErr w:type="spellEnd"/>
             <w:r>
               <w:rPr>
                 <w:color w:val="000000" w:themeColor="text1"/>
@@ -5891,8 +6567,16 @@
               <w:rPr>
                 <w:color w:val="000000" w:themeColor="text1"/>
               </w:rPr>
-              <w:t>Phillip Förster, Daniel Zichler</w:t>
-            </w:r>
+              <w:t xml:space="preserve">Phillip Förster, Daniel </w:t>
+            </w:r>
+            <w:proofErr w:type="spellStart"/>
+            <w:r>
+              <w:rPr>
+                <w:color w:val="000000" w:themeColor="text1"/>
+              </w:rPr>
+              <w:t>Zichler</w:t>
+            </w:r>
+            <w:proofErr w:type="spellEnd"/>
           </w:p>
         </w:tc>
       </w:tr>
@@ -5938,8 +6622,13 @@
         </w:numPr>
       </w:pPr>
       <w:r>
-        <w:t>Review zum SRS und SAS im GitHub wiki</w:t>
-      </w:r>
+        <w:t xml:space="preserve">Review zum SRS und SAS im GitHub </w:t>
+      </w:r>
+      <w:proofErr w:type="spellStart"/>
+      <w:r>
+        <w:t>wiki</w:t>
+      </w:r>
+      <w:proofErr w:type="spellEnd"/>
     </w:p>
     <w:tbl>
       <w:tblPr>
@@ -6121,7 +6810,7 @@
       <w:pPr>
         <w:pStyle w:val="berschrift1"/>
       </w:pPr>
-      <w:bookmarkStart w:id="9" w:name="_Toc56089693"/>
+      <w:bookmarkStart w:id="9" w:name="_Toc66443967"/>
       <w:r>
         <w:lastRenderedPageBreak/>
         <w:t>Meeting 12.11.2020</w:t>
@@ -6296,7 +6985,21 @@
               <w:rPr>
                 <w:color w:val="000000" w:themeColor="text1"/>
               </w:rPr>
-              <w:t xml:space="preserve">Niclas Hörber, </w:t>
+              <w:t xml:space="preserve">Niclas </w:t>
+            </w:r>
+            <w:proofErr w:type="spellStart"/>
+            <w:r>
+              <w:rPr>
+                <w:color w:val="000000" w:themeColor="text1"/>
+              </w:rPr>
+              <w:t>Hörber</w:t>
+            </w:r>
+            <w:proofErr w:type="spellEnd"/>
+            <w:r>
+              <w:rPr>
+                <w:color w:val="000000" w:themeColor="text1"/>
+              </w:rPr>
+              <w:t xml:space="preserve">, </w:t>
             </w:r>
             <w:r>
               <w:rPr>
@@ -6328,8 +7031,16 @@
               <w:rPr>
                 <w:color w:val="000000" w:themeColor="text1"/>
               </w:rPr>
-              <w:t>Phillip Förster, Daniel Zichler</w:t>
-            </w:r>
+              <w:t xml:space="preserve">Phillip Förster, Daniel </w:t>
+            </w:r>
+            <w:proofErr w:type="spellStart"/>
+            <w:r>
+              <w:rPr>
+                <w:color w:val="000000" w:themeColor="text1"/>
+              </w:rPr>
+              <w:t>Zichler</w:t>
+            </w:r>
+            <w:proofErr w:type="spellEnd"/>
           </w:p>
         </w:tc>
       </w:tr>
@@ -6363,8 +7074,13 @@
         </w:numPr>
       </w:pPr>
       <w:r>
-        <w:t>Nochmaliges Review zur Powerpoint</w:t>
-      </w:r>
+        <w:t xml:space="preserve">Nochmaliges Review zur </w:t>
+      </w:r>
+      <w:proofErr w:type="spellStart"/>
+      <w:r>
+        <w:t>Powerpoint</w:t>
+      </w:r>
+      <w:proofErr w:type="spellEnd"/>
     </w:p>
     <w:p>
       <w:pPr>
@@ -6564,7 +7280,6 @@
           <w:szCs w:val="32"/>
         </w:rPr>
       </w:pPr>
-      <w:bookmarkStart w:id="10" w:name="_Toc56089694"/>
       <w:r>
         <w:br w:type="page"/>
       </w:r>
@@ -6573,17 +7288,18 @@
       <w:pPr>
         <w:pStyle w:val="berschrift1"/>
       </w:pPr>
+      <w:bookmarkStart w:id="10" w:name="_Toc66443968"/>
       <w:r>
         <w:lastRenderedPageBreak/>
         <w:t xml:space="preserve">Meeting </w:t>
       </w:r>
+      <w:r>
+        <w:t>05</w:t>
+      </w:r>
+      <w:r>
+        <w:t>.03.2021</w:t>
+      </w:r>
       <w:bookmarkEnd w:id="10"/>
-      <w:r>
-        <w:t>05</w:t>
-      </w:r>
-      <w:r>
-        <w:t>.03.2021</w:t>
-      </w:r>
     </w:p>
     <w:tbl>
       <w:tblPr>
@@ -6753,7 +7469,21 @@
               <w:rPr>
                 <w:color w:val="000000" w:themeColor="text1"/>
               </w:rPr>
-              <w:t xml:space="preserve">Niclas Hörber, </w:t>
+              <w:t xml:space="preserve">Niclas </w:t>
+            </w:r>
+            <w:proofErr w:type="spellStart"/>
+            <w:r>
+              <w:rPr>
+                <w:color w:val="000000" w:themeColor="text1"/>
+              </w:rPr>
+              <w:t>Hörber</w:t>
+            </w:r>
+            <w:proofErr w:type="spellEnd"/>
+            <w:r>
+              <w:rPr>
+                <w:color w:val="000000" w:themeColor="text1"/>
+              </w:rPr>
+              <w:t xml:space="preserve">, </w:t>
             </w:r>
             <w:r>
               <w:rPr>
@@ -6779,8 +7509,16 @@
               <w:rPr>
                 <w:color w:val="000000" w:themeColor="text1"/>
               </w:rPr>
-              <w:t>, Daniel Zichler</w:t>
-            </w:r>
+              <w:t xml:space="preserve">, Daniel </w:t>
+            </w:r>
+            <w:proofErr w:type="spellStart"/>
+            <w:r>
+              <w:rPr>
+                <w:color w:val="000000" w:themeColor="text1"/>
+              </w:rPr>
+              <w:t>Zichler</w:t>
+            </w:r>
+            <w:proofErr w:type="spellEnd"/>
           </w:p>
         </w:tc>
       </w:tr>
@@ -6888,7 +7626,15 @@
         </w:numPr>
       </w:pPr>
       <w:r>
-        <w:t>Phillip wird zum Product Manager „befördert“</w:t>
+        <w:t xml:space="preserve">Phillip wird zum </w:t>
+      </w:r>
+      <w:proofErr w:type="spellStart"/>
+      <w:r>
+        <w:t>Product</w:t>
+      </w:r>
+      <w:proofErr w:type="spellEnd"/>
+      <w:r>
+        <w:t xml:space="preserve"> Manager „befördert“</w:t>
       </w:r>
     </w:p>
     <w:tbl>
@@ -7141,6 +7887,7 @@
       <w:pPr>
         <w:pStyle w:val="berschrift1"/>
       </w:pPr>
+      <w:bookmarkStart w:id="11" w:name="_Toc66443969"/>
       <w:r>
         <w:lastRenderedPageBreak/>
         <w:t>Meeting</w:t>
@@ -7148,6 +7895,7 @@
       <w:r>
         <w:t xml:space="preserve"> 12.03.2021</w:t>
       </w:r>
+      <w:bookmarkEnd w:id="11"/>
     </w:p>
     <w:tbl>
       <w:tblPr>
@@ -7317,7 +8065,21 @@
               <w:rPr>
                 <w:color w:val="000000" w:themeColor="text1"/>
               </w:rPr>
-              <w:t xml:space="preserve">Niclas Hörber, </w:t>
+              <w:t xml:space="preserve">Niclas </w:t>
+            </w:r>
+            <w:proofErr w:type="spellStart"/>
+            <w:r>
+              <w:rPr>
+                <w:color w:val="000000" w:themeColor="text1"/>
+              </w:rPr>
+              <w:t>Hörber</w:t>
+            </w:r>
+            <w:proofErr w:type="spellEnd"/>
+            <w:r>
+              <w:rPr>
+                <w:color w:val="000000" w:themeColor="text1"/>
+              </w:rPr>
+              <w:t xml:space="preserve">, </w:t>
             </w:r>
             <w:r>
               <w:rPr>
@@ -7337,8 +8099,16 @@
               <w:rPr>
                 <w:color w:val="000000" w:themeColor="text1"/>
               </w:rPr>
-              <w:t>Nico Fischer, Phillip Förster, Daniel Zichler</w:t>
-            </w:r>
+              <w:t xml:space="preserve">Nico Fischer, Phillip Förster, Daniel </w:t>
+            </w:r>
+            <w:proofErr w:type="spellStart"/>
+            <w:r>
+              <w:rPr>
+                <w:color w:val="000000" w:themeColor="text1"/>
+              </w:rPr>
+              <w:t>Zichler</w:t>
+            </w:r>
+            <w:proofErr w:type="spellEnd"/>
           </w:p>
         </w:tc>
       </w:tr>
@@ -7503,8 +8273,13 @@
                 <w:numId w:val="3"/>
               </w:numPr>
             </w:pPr>
-            <w:r>
-              <w:t>Git den Anforderungen des Dozenten anpassen</w:t>
+            <w:proofErr w:type="spellStart"/>
+            <w:r>
+              <w:t>Git</w:t>
+            </w:r>
+            <w:proofErr w:type="spellEnd"/>
+            <w:r>
+              <w:t xml:space="preserve"> den Anforderungen des Dozenten anpassen</w:t>
             </w:r>
           </w:p>
           <w:p>
@@ -7576,7 +8351,15 @@
               </w:numPr>
             </w:pPr>
             <w:r>
-              <w:t>Informieren was alles gemacht werden muss (Projektdoku, Abgabe, …)</w:t>
+              <w:t>Informieren was alles gemacht werden muss (</w:t>
+            </w:r>
+            <w:proofErr w:type="spellStart"/>
+            <w:r>
+              <w:t>Projektdoku</w:t>
+            </w:r>
+            <w:proofErr w:type="spellEnd"/>
+            <w:r>
+              <w:t>, Abgabe, …)</w:t>
             </w:r>
           </w:p>
           <w:p>
@@ -7670,10 +8453,12 @@
       <w:pPr>
         <w:pStyle w:val="berschrift1"/>
       </w:pPr>
+      <w:bookmarkStart w:id="12" w:name="_Toc66443970"/>
       <w:r>
         <w:lastRenderedPageBreak/>
         <w:t>Meeting XXX</w:t>
       </w:r>
+      <w:bookmarkEnd w:id="12"/>
     </w:p>
     <w:tbl>
       <w:tblPr>
@@ -7843,7 +8628,21 @@
               <w:rPr>
                 <w:color w:val="000000" w:themeColor="text1"/>
               </w:rPr>
-              <w:t xml:space="preserve">Niclas Hörber, </w:t>
+              <w:t xml:space="preserve">Niclas </w:t>
+            </w:r>
+            <w:proofErr w:type="spellStart"/>
+            <w:r>
+              <w:rPr>
+                <w:color w:val="000000" w:themeColor="text1"/>
+              </w:rPr>
+              <w:t>Hörber</w:t>
+            </w:r>
+            <w:proofErr w:type="spellEnd"/>
+            <w:r>
+              <w:rPr>
+                <w:color w:val="000000" w:themeColor="text1"/>
+              </w:rPr>
+              <w:t xml:space="preserve">, </w:t>
             </w:r>
             <w:r>
               <w:rPr>
@@ -7863,8 +8662,16 @@
               <w:rPr>
                 <w:color w:val="000000" w:themeColor="text1"/>
               </w:rPr>
-              <w:t>Nico Fischer, Phillip Förster, Daniel Zichler</w:t>
-            </w:r>
+              <w:t xml:space="preserve">Nico Fischer, Phillip Förster, Daniel </w:t>
+            </w:r>
+            <w:proofErr w:type="spellStart"/>
+            <w:r>
+              <w:rPr>
+                <w:color w:val="000000" w:themeColor="text1"/>
+              </w:rPr>
+              <w:t>Zichler</w:t>
+            </w:r>
+            <w:proofErr w:type="spellEnd"/>
           </w:p>
         </w:tc>
       </w:tr>
@@ -9613,9 +10420,12 @@
 </file>
 
 <file path=customXml/item1.xml><?xml version="1.0" encoding="utf-8"?>
-<p:properties xmlns:p="http://schemas.microsoft.com/office/2006/metadata/properties" xmlns:xsi="http://www.w3.org/2001/XMLSchema-instance" xmlns:pc="http://schemas.microsoft.com/office/infopath/2007/PartnerControls">
-  <documentManagement/>
-</p:properties>
+<?mso-contentType ?>
+<FormTemplates xmlns="http://schemas.microsoft.com/sharepoint/v3/contenttype/forms">
+  <Display>DocumentLibraryForm</Display>
+  <Edit>DocumentLibraryForm</Edit>
+  <New>DocumentLibraryForm</New>
+</FormTemplates>
 </file>
 
 <file path=customXml/item2.xml><?xml version="1.0" encoding="utf-8"?>
@@ -9751,12 +10561,9 @@
 </file>
 
 <file path=customXml/item3.xml><?xml version="1.0" encoding="utf-8"?>
-<?mso-contentType ?>
-<FormTemplates xmlns="http://schemas.microsoft.com/sharepoint/v3/contenttype/forms">
-  <Display>DocumentLibraryForm</Display>
-  <Edit>DocumentLibraryForm</Edit>
-  <New>DocumentLibraryForm</New>
-</FormTemplates>
+<p:properties xmlns:p="http://schemas.microsoft.com/office/2006/metadata/properties" xmlns:xsi="http://www.w3.org/2001/XMLSchema-instance" xmlns:pc="http://schemas.microsoft.com/office/infopath/2007/PartnerControls">
+  <documentManagement/>
+</p:properties>
 </file>
 
 <file path=customXml/item4.xml><?xml version="1.0" encoding="utf-8"?>
@@ -9764,10 +10571,9 @@
 </file>
 
 <file path=customXml/itemProps1.xml><?xml version="1.0" encoding="utf-8"?>
-<ds:datastoreItem xmlns:ds="http://schemas.openxmlformats.org/officeDocument/2006/customXml" ds:itemID="{53065DAC-3E91-49FF-8427-4666FB3ECDEE}">
+<ds:datastoreItem xmlns:ds="http://schemas.openxmlformats.org/officeDocument/2006/customXml" ds:itemID="{6E22D604-00E4-463E-988C-C2D12CEC16F4}">
   <ds:schemaRefs>
-    <ds:schemaRef ds:uri="http://schemas.microsoft.com/office/2006/metadata/properties"/>
-    <ds:schemaRef ds:uri="http://schemas.microsoft.com/office/infopath/2007/PartnerControls"/>
+    <ds:schemaRef ds:uri="http://schemas.microsoft.com/sharepoint/v3/contenttype/forms"/>
   </ds:schemaRefs>
 </ds:datastoreItem>
 </file>
@@ -9791,9 +10597,10 @@
 </file>
 
 <file path=customXml/itemProps3.xml><?xml version="1.0" encoding="utf-8"?>
-<ds:datastoreItem xmlns:ds="http://schemas.openxmlformats.org/officeDocument/2006/customXml" ds:itemID="{6E22D604-00E4-463E-988C-C2D12CEC16F4}">
+<ds:datastoreItem xmlns:ds="http://schemas.openxmlformats.org/officeDocument/2006/customXml" ds:itemID="{53065DAC-3E91-49FF-8427-4666FB3ECDEE}">
   <ds:schemaRefs>
-    <ds:schemaRef ds:uri="http://schemas.microsoft.com/sharepoint/v3/contenttype/forms"/>
+    <ds:schemaRef ds:uri="http://schemas.microsoft.com/office/2006/metadata/properties"/>
+    <ds:schemaRef ds:uri="http://schemas.microsoft.com/office/infopath/2007/PartnerControls"/>
   </ds:schemaRefs>
 </ds:datastoreItem>
 </file>

</xml_diff>